<commit_message>
New email address age, last position
</commit_message>
<xml_diff>
--- a/assets/cv_fquednau_de.docx
+++ b/assets/cv_fquednau_de.docx
@@ -1,12 +1,14 @@
 
 <file path=word/document.xml><?xml version="1.0" encoding="utf-8"?>
-<w:document xmlns:wpc="http://schemas.microsoft.com/office/word/2010/wordprocessingCanvas" xmlns:mc="http://schemas.openxmlformats.org/markup-compatibility/2006" xmlns:o="urn:schemas-microsoft-com:office:office" xmlns:r="http://schemas.openxmlformats.org/officeDocument/2006/relationships" xmlns:m="http://schemas.openxmlformats.org/officeDocument/2006/math" xmlns:v="urn:schemas-microsoft-com:vml" xmlns:wp14="http://schemas.microsoft.com/office/word/2010/wordprocessingDrawing" xmlns:wp="http://schemas.openxmlformats.org/drawingml/2006/wordprocessingDrawing" xmlns:w10="urn:schemas-microsoft-com:office:word" xmlns:w="http://schemas.openxmlformats.org/wordprocessingml/2006/main" xmlns:w14="http://schemas.microsoft.com/office/word/2010/wordml" xmlns:w15="http://schemas.microsoft.com/office/word/2012/wordml" xmlns:wpg="http://schemas.microsoft.com/office/word/2010/wordprocessingGroup" xmlns:wpi="http://schemas.microsoft.com/office/word/2010/wordprocessingInk" xmlns:wne="http://schemas.microsoft.com/office/word/2006/wordml" xmlns:wps="http://schemas.microsoft.com/office/word/2010/wordprocessingShape" mc:Ignorable="w14 w15 wp14">
+<w:document xmlns:wpc="http://schemas.microsoft.com/office/word/2010/wordprocessingCanvas" xmlns:cx="http://schemas.microsoft.com/office/drawing/2014/chartex" xmlns:cx1="http://schemas.microsoft.com/office/drawing/2015/9/8/chartex" xmlns:cx2="http://schemas.microsoft.com/office/drawing/2015/10/21/chartex" xmlns:cx3="http://schemas.microsoft.com/office/drawing/2016/5/9/chartex" xmlns:cx4="http://schemas.microsoft.com/office/drawing/2016/5/10/chartex" xmlns:cx5="http://schemas.microsoft.com/office/drawing/2016/5/11/chartex" xmlns:cx6="http://schemas.microsoft.com/office/drawing/2016/5/12/chartex" xmlns:cx7="http://schemas.microsoft.com/office/drawing/2016/5/13/chartex" xmlns:cx8="http://schemas.microsoft.com/office/drawing/2016/5/14/chartex" xmlns:mc="http://schemas.openxmlformats.org/markup-compatibility/2006" xmlns:o="urn:schemas-microsoft-com:office:office" xmlns:r="http://schemas.openxmlformats.org/officeDocument/2006/relationships" xmlns:m="http://schemas.openxmlformats.org/officeDocument/2006/math" xmlns:v="urn:schemas-microsoft-com:vml" xmlns:wp14="http://schemas.microsoft.com/office/word/2010/wordprocessingDrawing" xmlns:wp="http://schemas.openxmlformats.org/drawingml/2006/wordprocessingDrawing" xmlns:w10="urn:schemas-microsoft-com:office:word" xmlns:w="http://schemas.openxmlformats.org/wordprocessingml/2006/main" xmlns:w14="http://schemas.microsoft.com/office/word/2010/wordml" xmlns:w15="http://schemas.microsoft.com/office/word/2012/wordml" xmlns:w16se="http://schemas.microsoft.com/office/word/2015/wordml/symex" xmlns:wpg="http://schemas.microsoft.com/office/word/2010/wordprocessingGroup" xmlns:wpi="http://schemas.microsoft.com/office/word/2010/wordprocessingInk" xmlns:wne="http://schemas.microsoft.com/office/word/2006/wordml" xmlns:wps="http://schemas.microsoft.com/office/word/2010/wordprocessingShape" mc:Ignorable="w14 w15 w16se wp14">
   <w:body>
     <w:p>
       <w:pPr>
         <w:pStyle w:val="Heading1"/>
         <w:divId w:val="1778669982"/>
       </w:pPr>
+      <w:bookmarkStart w:id="0" w:name="_GoBack"/>
+      <w:bookmarkEnd w:id="0"/>
       <w:r>
         <w:t>Lebenslauf   Frank-Leonardo Quednau</w:t>
       </w:r>
@@ -35,7 +37,7 @@
         </w:trPr>
         <w:tc>
           <w:tcPr>
-            <w:tcW w:w="2195" w:type="pct"/>
+            <w:tcW w:w="2197" w:type="pct"/>
           </w:tcPr>
           <w:p>
             <w:pPr>
@@ -82,19 +84,7 @@
                 <w:rPr>
                   <w:rStyle w:val="Hyperlink"/>
                 </w:rPr>
-                <w:t>f</w:t>
-              </w:r>
-              <w:r>
-                <w:rPr>
-                  <w:rStyle w:val="Hyperlink"/>
-                </w:rPr>
-                <w:t>q</w:t>
-              </w:r>
-              <w:r>
-                <w:rPr>
-                  <w:rStyle w:val="Hyperlink"/>
-                </w:rPr>
-                <w:t>uednau@outlook.com</w:t>
+                <w:t>fquednau@realfiction.net</w:t>
               </w:r>
             </w:hyperlink>
             <w:r>
@@ -143,16 +133,16 @@
               <w:pStyle w:val="Heading2"/>
             </w:pPr>
             <w:r>
-              <w:t>Alter: 3</w:t>
-            </w:r>
-            <w:r>
-              <w:t>9</w:t>
+              <w:t xml:space="preserve">Alter: </w:t>
+            </w:r>
+            <w:r>
+              <w:t>42</w:t>
             </w:r>
           </w:p>
         </w:tc>
         <w:tc>
           <w:tcPr>
-            <w:tcW w:w="2753" w:type="pct"/>
+            <w:tcW w:w="2756" w:type="pct"/>
           </w:tcPr>
           <w:p>
             <w:pPr>
@@ -613,298 +603,154 @@
         <w:divId w:val="1778669982"/>
       </w:pPr>
       <w:r>
-        <w:t xml:space="preserve">04/2014 – Heute: Senior Software Architekt, Nationale </w:t>
-      </w:r>
-      <w:r>
-        <w:t>Suisse AG (Basel, CH)</w:t>
-      </w:r>
-    </w:p>
-    <w:p>
-      <w:pPr>
-        <w:divId w:val="1778669982"/>
-      </w:pPr>
-      <w:r>
-        <w:t xml:space="preserve">Konzeption und Implementierung sowie </w:t>
-      </w:r>
-      <w:proofErr w:type="spellStart"/>
-      <w:r>
-        <w:t>Product</w:t>
-      </w:r>
-      <w:proofErr w:type="spellEnd"/>
-      <w:r>
-        <w:t xml:space="preserve"> Ownership für Komponenten, die im Rahmen eines groß angelegten Migrationsprojektes (Ablösung eines HOST-basierten Systems, dass seit vielen Jahrzehnten den Kern der IT-</w:t>
-      </w:r>
-      <w:r>
-        <w:t>Landschaft</w:t>
-      </w:r>
-      <w:r>
-        <w:t xml:space="preserve"> ausmacht) zum Einsatz kommen. Die Aufgaben umfassen Architektur und Implementierung, Erstellung von Proof </w:t>
-      </w:r>
-      <w:proofErr w:type="spellStart"/>
-      <w:r>
-        <w:t>of</w:t>
-      </w:r>
-      <w:proofErr w:type="spellEnd"/>
-      <w:r>
-        <w:t xml:space="preserve"> </w:t>
-      </w:r>
-      <w:proofErr w:type="spellStart"/>
-      <w:r>
-        <w:t>Concepts</w:t>
-      </w:r>
-      <w:proofErr w:type="spellEnd"/>
-      <w:r>
-        <w:t xml:space="preserve">, sowie die </w:t>
-      </w:r>
-      <w:proofErr w:type="spellStart"/>
-      <w:r>
-        <w:t>Product</w:t>
-      </w:r>
-      <w:proofErr w:type="spellEnd"/>
-      <w:r>
-        <w:t xml:space="preserve"> Ownership der erstellten Komponenten im Sinne des SCRUM-Prozesses, welches der Entwicklung zu Grunde liegt.</w:t>
-      </w:r>
-    </w:p>
-    <w:p>
-      <w:pPr>
-        <w:divId w:val="1778669982"/>
-        <w:rPr>
-          <w:lang w:val="en-GB"/>
-        </w:rPr>
-      </w:pPr>
-      <w:proofErr w:type="spellStart"/>
-      <w:r>
-        <w:rPr>
-          <w:b/>
-          <w:lang w:val="en-GB"/>
-        </w:rPr>
-        <w:t>Technologie</w:t>
-      </w:r>
-      <w:r>
-        <w:rPr>
-          <w:b/>
-          <w:lang w:val="en-GB"/>
-        </w:rPr>
-        <w:t>n</w:t>
-      </w:r>
-      <w:proofErr w:type="spellEnd"/>
-      <w:r>
-        <w:rPr>
-          <w:b/>
-          <w:lang w:val="en-GB"/>
-        </w:rPr>
-        <w:t xml:space="preserve">: </w:t>
-      </w:r>
-      <w:r>
-        <w:rPr>
-          <w:lang w:val="en-GB"/>
-        </w:rPr>
-        <w:t>C#, MS Visual Studio,</w:t>
-      </w:r>
-      <w:r>
-        <w:rPr>
-          <w:lang w:val="en-GB"/>
-        </w:rPr>
-        <w:t xml:space="preserve"> .NET Open Source, </w:t>
-      </w:r>
-      <w:proofErr w:type="spellStart"/>
-      <w:r>
-        <w:rPr>
-          <w:lang w:val="en-GB"/>
-        </w:rPr>
-        <w:t>Nu</w:t>
-      </w:r>
-      <w:r>
-        <w:rPr>
-          <w:lang w:val="en-GB"/>
-        </w:rPr>
-        <w:t>G</w:t>
-      </w:r>
-      <w:r>
-        <w:rPr>
-          <w:lang w:val="en-GB"/>
-        </w:rPr>
-        <w:t>et</w:t>
-      </w:r>
-      <w:proofErr w:type="spellEnd"/>
-      <w:r>
-        <w:rPr>
-          <w:lang w:val="en-GB"/>
-        </w:rPr>
-        <w:t>, ASP.NET</w:t>
-      </w:r>
-      <w:r>
-        <w:rPr>
-          <w:lang w:val="en-GB"/>
-        </w:rPr>
-        <w:t>,</w:t>
-      </w:r>
-      <w:r>
-        <w:rPr>
-          <w:lang w:val="en-GB"/>
-        </w:rPr>
-        <w:t xml:space="preserve"> </w:t>
-      </w:r>
-      <w:proofErr w:type="spellStart"/>
-      <w:r>
-        <w:rPr>
-          <w:lang w:val="en-GB"/>
-        </w:rPr>
-        <w:t>Javascript</w:t>
-      </w:r>
-      <w:proofErr w:type="spellEnd"/>
-      <w:r>
-        <w:rPr>
-          <w:lang w:val="en-GB"/>
-        </w:rPr>
-        <w:t>.</w:t>
+        <w:t>09/2015 – Heute: Solution Architekt, Helvetia Versicherungen AG</w:t>
       </w:r>
     </w:p>
     <w:p>
       <w:pPr>
         <w:pStyle w:val="Heading2"/>
         <w:divId w:val="1778669982"/>
-        <w:rPr>
-          <w:lang w:val="en-GB"/>
-        </w:rPr>
-      </w:pPr>
-      <w:r>
-        <w:rPr>
-          <w:lang w:val="en-GB"/>
-        </w:rPr>
-        <w:t xml:space="preserve">05/2012 – 02/2014: Senior Software Developer, </w:t>
+      </w:pPr>
+      <w:r>
+        <w:t xml:space="preserve">04/2014 – </w:t>
+      </w:r>
+      <w:r>
+        <w:t>08/2015</w:t>
+      </w:r>
+      <w:r>
+        <w:t xml:space="preserve">: Senior Software Architekt, Nationale </w:t>
+      </w:r>
+      <w:r>
+        <w:t>Suisse AG (Basel, CH)</w:t>
+      </w:r>
+    </w:p>
+    <w:p>
+      <w:pPr>
+        <w:divId w:val="1778669982"/>
+      </w:pPr>
+      <w:r>
+        <w:t xml:space="preserve">Konzeption und Implementierung sowie </w:t>
       </w:r>
       <w:proofErr w:type="spellStart"/>
       <w:r>
-        <w:rPr>
-          <w:lang w:val="en-GB"/>
-        </w:rPr>
-        <w:t>Plancal</w:t>
+        <w:t>Product</w:t>
       </w:r>
       <w:proofErr w:type="spellEnd"/>
       <w:r>
-        <w:rPr>
-          <w:lang w:val="en-GB"/>
-        </w:rPr>
-        <w:t xml:space="preserve"> AG (</w:t>
+        <w:t xml:space="preserve"> Ownership für Komponenten, die im Rahmen eines groß angelegten Migrationsprojektes (Ablösung eines HOST-basierten Systems, dass seit vielen Jahrzehnten den Kern der IT-</w:t>
+      </w:r>
+      <w:r>
+        <w:t>Landschaft</w:t>
+      </w:r>
+      <w:r>
+        <w:t xml:space="preserve"> ausmacht) zum Einsatz kommen. Die Aufgaben umfassen Architektur und Implementierung, Erstellung von Proof </w:t>
       </w:r>
       <w:proofErr w:type="spellStart"/>
       <w:r>
-        <w:rPr>
-          <w:lang w:val="en-GB"/>
-        </w:rPr>
-        <w:t>Horgen</w:t>
+        <w:t>of</w:t>
       </w:r>
       <w:proofErr w:type="spellEnd"/>
       <w:r>
-        <w:rPr>
-          <w:lang w:val="en-GB"/>
-        </w:rPr>
-        <w:t>, CH)</w:t>
+        <w:t xml:space="preserve"> </w:t>
+      </w:r>
+      <w:proofErr w:type="spellStart"/>
+      <w:r>
+        <w:t>Concepts</w:t>
+      </w:r>
+      <w:proofErr w:type="spellEnd"/>
+      <w:r>
+        <w:t xml:space="preserve">, sowie die </w:t>
+      </w:r>
+      <w:proofErr w:type="spellStart"/>
+      <w:r>
+        <w:t>Product</w:t>
+      </w:r>
+      <w:proofErr w:type="spellEnd"/>
+      <w:r>
+        <w:t xml:space="preserve"> Ownership der erstellten Komponenten im Sinne des SCRUM-Prozesses, welches der Entwicklung zu Grunde liegt.</w:t>
       </w:r>
     </w:p>
     <w:p>
       <w:pPr>
         <w:divId w:val="1778669982"/>
-      </w:pPr>
-      <w:r>
-        <w:t xml:space="preserve">Nach vielen Jahren </w:t>
-      </w:r>
-      <w:r>
-        <w:t>als Berater</w:t>
-      </w:r>
-      <w:r>
+        <w:rPr>
+          <w:lang w:val="en-GB"/>
+        </w:rPr>
+      </w:pPr>
+      <w:proofErr w:type="spellStart"/>
+      <w:r>
+        <w:rPr>
+          <w:b/>
+          <w:lang w:val="en-GB"/>
+        </w:rPr>
+        <w:t>Technologie</w:t>
+      </w:r>
+      <w:r>
+        <w:rPr>
+          <w:b/>
+          <w:lang w:val="en-GB"/>
+        </w:rPr>
+        <w:t>n</w:t>
+      </w:r>
+      <w:proofErr w:type="spellEnd"/>
+      <w:r>
+        <w:rPr>
+          <w:b/>
+          <w:lang w:val="en-GB"/>
+        </w:rPr>
+        <w:t xml:space="preserve">: </w:t>
+      </w:r>
+      <w:r>
+        <w:rPr>
+          <w:lang w:val="en-GB"/>
+        </w:rPr>
+        <w:t>C#, MS Visual Studio,</w:t>
+      </w:r>
+      <w:r>
+        <w:rPr>
+          <w:lang w:val="en-GB"/>
+        </w:rPr>
+        <w:t xml:space="preserve"> .NET Open Source, </w:t>
+      </w:r>
+      <w:proofErr w:type="spellStart"/>
+      <w:r>
+        <w:rPr>
+          <w:lang w:val="en-GB"/>
+        </w:rPr>
+        <w:t>NuGet</w:t>
+      </w:r>
+      <w:proofErr w:type="spellEnd"/>
+      <w:r>
+        <w:rPr>
+          <w:lang w:val="en-GB"/>
+        </w:rPr>
+        <w:t>, ASP.NET</w:t>
+      </w:r>
+      <w:r>
+        <w:rPr>
+          <w:lang w:val="en-GB"/>
+        </w:rPr>
+        <w:t>,</w:t>
+      </w:r>
+      <w:r>
+        <w:rPr>
+          <w:lang w:val="en-GB"/>
+        </w:rPr>
         <w:t xml:space="preserve"> </w:t>
       </w:r>
-      <w:r>
-        <w:t xml:space="preserve">war mein Wunsch, in der Produktentwicklung tätig zu werden. Ein ehemaliger Arbeitskollege gab mir die Gelegenheit dazu, als die Arbeit an einem neuen Produkt für die </w:t>
-      </w:r>
       <w:proofErr w:type="spellStart"/>
       <w:r>
-        <w:t>Offertenerstellung</w:t>
+        <w:rPr>
+          <w:lang w:val="en-GB"/>
+        </w:rPr>
+        <w:t>Javascript</w:t>
       </w:r>
       <w:proofErr w:type="spellEnd"/>
       <w:r>
-        <w:t xml:space="preserve"> mit voll integrierten</w:t>
-      </w:r>
-      <w:bookmarkStart w:id="0" w:name="_GoBack"/>
-      <w:bookmarkEnd w:id="0"/>
-      <w:r>
-        <w:t xml:space="preserve"> Verbandskatalogen begann. Im technologischen Umfeld von .NET waren meine Hauptverantwortlichkeiten Architekturvorgaben mit dem Schwerpunkt des UIs sowie die Implementierung der Infrastruktur der Applikation. Viele Neuerungen im Entwicklungsprozess wurden von mir vorbereitet und implementiert. Auch wenn das Projekt zuletzt vom amerikanischen Mutterkonzern beendet wurde, bevor es die Marktreife erlangte, empfinde ich die Zeit als sehr lehrreich, was die Fokussierung eines Teams und der entwickelten Applikation auf wesentliche Wünsche und einfachste Implementierungen angeht.</w:t>
-      </w:r>
-    </w:p>
-    <w:p>
-      <w:pPr>
-        <w:divId w:val="1778669982"/>
-        <w:rPr>
-          <w:lang w:val="en-GB"/>
-        </w:rPr>
-      </w:pPr>
-      <w:proofErr w:type="spellStart"/>
-      <w:r>
-        <w:rPr>
-          <w:b/>
-          <w:lang w:val="en-GB"/>
-        </w:rPr>
-        <w:t>Technologien</w:t>
-      </w:r>
-      <w:proofErr w:type="spellEnd"/>
-      <w:r>
-        <w:rPr>
-          <w:b/>
-          <w:lang w:val="en-GB"/>
-        </w:rPr>
-        <w:t xml:space="preserve">: </w:t>
-      </w:r>
-      <w:r>
-        <w:rPr>
-          <w:lang w:val="en-GB"/>
-        </w:rPr>
-        <w:t xml:space="preserve">C#, </w:t>
-      </w:r>
-      <w:r>
-        <w:rPr>
-          <w:lang w:val="en-GB"/>
-        </w:rPr>
-        <w:t xml:space="preserve">F#, </w:t>
-      </w:r>
-      <w:r>
-        <w:rPr>
-          <w:lang w:val="en-GB"/>
-        </w:rPr>
-        <w:t>MS Visual Studio,</w:t>
-      </w:r>
-      <w:r>
-        <w:rPr>
-          <w:lang w:val="en-GB"/>
-        </w:rPr>
-        <w:t xml:space="preserve"> .NET Open Source, WPF</w:t>
-      </w:r>
-      <w:r>
-        <w:rPr>
-          <w:lang w:val="en-GB"/>
-        </w:rPr>
-        <w:t>,</w:t>
-      </w:r>
-      <w:r>
-        <w:rPr>
-          <w:lang w:val="en-GB"/>
-        </w:rPr>
-        <w:t xml:space="preserve"> </w:t>
-      </w:r>
-      <w:proofErr w:type="spellStart"/>
-      <w:r>
-        <w:rPr>
-          <w:lang w:val="en-GB"/>
-        </w:rPr>
-        <w:t>RavenDB</w:t>
-      </w:r>
-      <w:proofErr w:type="spellEnd"/>
-      <w:r>
-        <w:rPr>
-          <w:lang w:val="en-GB"/>
-        </w:rPr>
-        <w:t>, PowerShell.</w:t>
+        <w:rPr>
+          <w:lang w:val="en-GB"/>
+        </w:rPr>
+        <w:t>.</w:t>
       </w:r>
     </w:p>
     <w:p>
@@ -919,6 +765,148 @@
         <w:rPr>
           <w:lang w:val="en-GB"/>
         </w:rPr>
+        <w:t xml:space="preserve">05/2012 – 02/2014: Senior Software Developer, </w:t>
+      </w:r>
+      <w:proofErr w:type="spellStart"/>
+      <w:r>
+        <w:rPr>
+          <w:lang w:val="en-GB"/>
+        </w:rPr>
+        <w:t>Plancal</w:t>
+      </w:r>
+      <w:proofErr w:type="spellEnd"/>
+      <w:r>
+        <w:rPr>
+          <w:lang w:val="en-GB"/>
+        </w:rPr>
+        <w:t xml:space="preserve"> AG (</w:t>
+      </w:r>
+      <w:proofErr w:type="spellStart"/>
+      <w:r>
+        <w:rPr>
+          <w:lang w:val="en-GB"/>
+        </w:rPr>
+        <w:t>Horgen</w:t>
+      </w:r>
+      <w:proofErr w:type="spellEnd"/>
+      <w:r>
+        <w:rPr>
+          <w:lang w:val="en-GB"/>
+        </w:rPr>
+        <w:t>, CH)</w:t>
+      </w:r>
+    </w:p>
+    <w:p>
+      <w:pPr>
+        <w:divId w:val="1778669982"/>
+      </w:pPr>
+      <w:r>
+        <w:t xml:space="preserve">Nach vielen Jahren </w:t>
+      </w:r>
+      <w:r>
+        <w:t>als Berater</w:t>
+      </w:r>
+      <w:r>
+        <w:t xml:space="preserve"> </w:t>
+      </w:r>
+      <w:r>
+        <w:t xml:space="preserve">war mein Wunsch, in der Produktentwicklung tätig zu werden. Ein ehemaliger Arbeitskollege gab mir die Gelegenheit dazu, als die Arbeit an einem neuen Produkt für die </w:t>
+      </w:r>
+      <w:proofErr w:type="spellStart"/>
+      <w:r>
+        <w:t>Offertenerstellung</w:t>
+      </w:r>
+      <w:proofErr w:type="spellEnd"/>
+      <w:r>
+        <w:t xml:space="preserve"> mit voll integrierten Verbandskatalogen begann. Im technologischen Umfeld von .NET waren meine Hauptverantwortlichkeiten Architekturvorgaben mit dem Schwerpunkt des UIs sowie die Implementierung der Infrastruktur der Applikation. Viele Neuerungen im Entwicklungsprozess wurden von mir vorbereitet und implementiert. Auch wenn das Projekt zuletzt vom amerikanischen Mutterkonzern beendet wurde, bevor es die Marktreife erlangte, empfinde ich die Zeit als sehr lehrreich, was die Fokussierung eines Teams und der entwickelten Applikation auf wesentliche Wünsche und einfachste Implementierungen angeht.</w:t>
+      </w:r>
+    </w:p>
+    <w:p>
+      <w:pPr>
+        <w:divId w:val="1778669982"/>
+        <w:rPr>
+          <w:lang w:val="en-GB"/>
+        </w:rPr>
+      </w:pPr>
+      <w:proofErr w:type="spellStart"/>
+      <w:r>
+        <w:rPr>
+          <w:b/>
+          <w:lang w:val="en-GB"/>
+        </w:rPr>
+        <w:t>Technologien</w:t>
+      </w:r>
+      <w:proofErr w:type="spellEnd"/>
+      <w:r>
+        <w:rPr>
+          <w:b/>
+          <w:lang w:val="en-GB"/>
+        </w:rPr>
+        <w:t xml:space="preserve">: </w:t>
+      </w:r>
+      <w:r>
+        <w:rPr>
+          <w:lang w:val="en-GB"/>
+        </w:rPr>
+        <w:t xml:space="preserve">C#, </w:t>
+      </w:r>
+      <w:r>
+        <w:rPr>
+          <w:lang w:val="en-GB"/>
+        </w:rPr>
+        <w:t xml:space="preserve">F#, </w:t>
+      </w:r>
+      <w:r>
+        <w:rPr>
+          <w:lang w:val="en-GB"/>
+        </w:rPr>
+        <w:t>MS Visual Studio,</w:t>
+      </w:r>
+      <w:r>
+        <w:rPr>
+          <w:lang w:val="en-GB"/>
+        </w:rPr>
+        <w:t xml:space="preserve"> .NET Open Source, WPF</w:t>
+      </w:r>
+      <w:r>
+        <w:rPr>
+          <w:lang w:val="en-GB"/>
+        </w:rPr>
+        <w:t>,</w:t>
+      </w:r>
+      <w:r>
+        <w:rPr>
+          <w:lang w:val="en-GB"/>
+        </w:rPr>
+        <w:t xml:space="preserve"> </w:t>
+      </w:r>
+      <w:proofErr w:type="spellStart"/>
+      <w:r>
+        <w:rPr>
+          <w:lang w:val="en-GB"/>
+        </w:rPr>
+        <w:t>RavenDB</w:t>
+      </w:r>
+      <w:proofErr w:type="spellEnd"/>
+      <w:r>
+        <w:rPr>
+          <w:lang w:val="en-GB"/>
+        </w:rPr>
+        <w:t>, PowerShell.</w:t>
+      </w:r>
+    </w:p>
+    <w:p>
+      <w:pPr>
+        <w:pStyle w:val="Heading2"/>
+        <w:divId w:val="1778669982"/>
+        <w:rPr>
+          <w:lang w:val="en-GB"/>
+        </w:rPr>
+      </w:pPr>
+      <w:r>
+        <w:rPr>
+          <w:lang w:val="en-GB"/>
+        </w:rPr>
         <w:t xml:space="preserve">12/2005 – 04/2012: Principal Consultant, </w:t>
       </w:r>
       <w:proofErr w:type="spellStart"/>
@@ -947,21 +935,7 @@
         <w:rPr>
           <w:lang w:val="en-GB"/>
         </w:rPr>
-        <w:t xml:space="preserve"> </w:t>
-      </w:r>
-      <w:proofErr w:type="spellStart"/>
-      <w:r>
-        <w:rPr>
-          <w:lang w:val="en-GB"/>
-        </w:rPr>
-        <w:t>Breisgau</w:t>
-      </w:r>
-      <w:proofErr w:type="spellEnd"/>
-      <w:r>
-        <w:rPr>
-          <w:lang w:val="en-GB"/>
-        </w:rPr>
-        <w:t>)</w:t>
+        <w:t xml:space="preserve"> Breisgau)</w:t>
       </w:r>
     </w:p>
     <w:p>
@@ -1024,6 +998,7 @@
         <w:rPr>
           <w:b/>
         </w:rPr>
+        <w:lastRenderedPageBreak/>
         <w:t>Technologien:</w:t>
       </w:r>
       <w:r>
@@ -1055,7 +1030,6 @@
           <w:b/>
           <w:i/>
         </w:rPr>
-        <w:lastRenderedPageBreak/>
         <w:t>Implementierung der neuen PC-Software-Suite für Testo-Produkte -</w:t>
       </w:r>
       <w:r>
@@ -1429,14 +1403,20 @@
           <w:i/>
           <w:iCs/>
         </w:rPr>
-        <w:t>Entwurf und Entwicklung von Web-Diensten für Geschäftsprozesse bei der T-Online (12/2004 - 03/2005)</w:t>
-      </w:r>
-      <w:r>
-        <w:t xml:space="preserve"> - Meine Rolle in diesem Projekt war die des Architekten und Hauptentwicklers sowie des Projektmanagers, wobei das Team mit insgesamt drei Leuten </w:t>
-      </w:r>
-      <w:r>
+        <w:t xml:space="preserve">Entwurf und Entwicklung von Web-Diensten für Geschäftsprozesse bei der T-Online </w:t>
+      </w:r>
+      <w:r>
+        <w:rPr>
+          <w:b/>
+          <w:bCs/>
+          <w:i/>
+          <w:iCs/>
+        </w:rPr>
         <w:lastRenderedPageBreak/>
-        <w:t>klein war. Das Ziel war die Bereitstellung von Web-Diensten die den Zugriff auf eine Spezialsoftware kapselt, die eine unscharfe Suche über Kundendatensätze zum Zwecke einer möglichst akkuraten 'schwarzen Liste' ermöglicht.</w:t>
+        <w:t>(12/2004 - 03/2005)</w:t>
+      </w:r>
+      <w:r>
+        <w:t xml:space="preserve"> - Meine Rolle in diesem Projekt war die des Architekten und Hauptentwicklers sowie des Projektmanagers, wobei das Team mit insgesamt drei Leuten klein war. Das Ziel war die Bereitstellung von Web-Diensten die den Zugriff auf eine Spezialsoftware kapselt, die eine unscharfe Suche über Kundendatensätze zum Zwecke einer möglichst akkuraten 'schwarzen Liste' ermöglicht.</w:t>
       </w:r>
     </w:p>
     <w:p>
@@ -1536,13 +1516,9 @@
           <w:kern w:val="36"/>
           <w:sz w:val="36"/>
           <w:szCs w:val="36"/>
-          <w:lang w:val="en-GB"/>
-        </w:rPr>
-      </w:pPr>
-      <w:r>
-        <w:rPr>
-          <w:lang w:val="en-GB"/>
-        </w:rPr>
+        </w:rPr>
+      </w:pPr>
+      <w:r>
         <w:br w:type="page"/>
       </w:r>
     </w:p>
@@ -2198,7 +2174,7 @@
 </file>
 
 <file path=word/endnotes.xml><?xml version="1.0" encoding="utf-8"?>
-<w:endnotes xmlns:wpc="http://schemas.microsoft.com/office/word/2010/wordprocessingCanvas" xmlns:mc="http://schemas.openxmlformats.org/markup-compatibility/2006" xmlns:o="urn:schemas-microsoft-com:office:office" xmlns:r="http://schemas.openxmlformats.org/officeDocument/2006/relationships" xmlns:m="http://schemas.openxmlformats.org/officeDocument/2006/math" xmlns:v="urn:schemas-microsoft-com:vml" xmlns:wp14="http://schemas.microsoft.com/office/word/2010/wordprocessingDrawing" xmlns:wp="http://schemas.openxmlformats.org/drawingml/2006/wordprocessingDrawing" xmlns:w10="urn:schemas-microsoft-com:office:word" xmlns:w="http://schemas.openxmlformats.org/wordprocessingml/2006/main" xmlns:w14="http://schemas.microsoft.com/office/word/2010/wordml" xmlns:w15="http://schemas.microsoft.com/office/word/2012/wordml" xmlns:wpg="http://schemas.microsoft.com/office/word/2010/wordprocessingGroup" xmlns:wpi="http://schemas.microsoft.com/office/word/2010/wordprocessingInk" xmlns:wne="http://schemas.microsoft.com/office/word/2006/wordml" xmlns:wps="http://schemas.microsoft.com/office/word/2010/wordprocessingShape" mc:Ignorable="w14 w15 wp14">
+<w:endnotes xmlns:wpc="http://schemas.microsoft.com/office/word/2010/wordprocessingCanvas" xmlns:cx="http://schemas.microsoft.com/office/drawing/2014/chartex" xmlns:cx1="http://schemas.microsoft.com/office/drawing/2015/9/8/chartex" xmlns:cx2="http://schemas.microsoft.com/office/drawing/2015/10/21/chartex" xmlns:cx3="http://schemas.microsoft.com/office/drawing/2016/5/9/chartex" xmlns:cx4="http://schemas.microsoft.com/office/drawing/2016/5/10/chartex" xmlns:cx5="http://schemas.microsoft.com/office/drawing/2016/5/11/chartex" xmlns:cx6="http://schemas.microsoft.com/office/drawing/2016/5/12/chartex" xmlns:cx7="http://schemas.microsoft.com/office/drawing/2016/5/13/chartex" xmlns:cx8="http://schemas.microsoft.com/office/drawing/2016/5/14/chartex" xmlns:mc="http://schemas.openxmlformats.org/markup-compatibility/2006" xmlns:o="urn:schemas-microsoft-com:office:office" xmlns:r="http://schemas.openxmlformats.org/officeDocument/2006/relationships" xmlns:m="http://schemas.openxmlformats.org/officeDocument/2006/math" xmlns:v="urn:schemas-microsoft-com:vml" xmlns:wp14="http://schemas.microsoft.com/office/word/2010/wordprocessingDrawing" xmlns:wp="http://schemas.openxmlformats.org/drawingml/2006/wordprocessingDrawing" xmlns:w10="urn:schemas-microsoft-com:office:word" xmlns:w="http://schemas.openxmlformats.org/wordprocessingml/2006/main" xmlns:w14="http://schemas.microsoft.com/office/word/2010/wordml" xmlns:w15="http://schemas.microsoft.com/office/word/2012/wordml" xmlns:w16se="http://schemas.microsoft.com/office/word/2015/wordml/symex" xmlns:wpg="http://schemas.microsoft.com/office/word/2010/wordprocessingGroup" xmlns:wpi="http://schemas.microsoft.com/office/word/2010/wordprocessingInk" xmlns:wne="http://schemas.microsoft.com/office/word/2006/wordml" xmlns:wps="http://schemas.microsoft.com/office/word/2010/wordprocessingShape" mc:Ignorable="w14 w15 w16se wp14">
   <w:endnote w:type="separator" w:id="-1">
     <w:p>
       <w:pPr>
@@ -2223,7 +2199,7 @@
 </file>
 
 <file path=word/footer1.xml><?xml version="1.0" encoding="utf-8"?>
-<w:ftr xmlns:wpc="http://schemas.microsoft.com/office/word/2010/wordprocessingCanvas" xmlns:mc="http://schemas.openxmlformats.org/markup-compatibility/2006" xmlns:o="urn:schemas-microsoft-com:office:office" xmlns:r="http://schemas.openxmlformats.org/officeDocument/2006/relationships" xmlns:m="http://schemas.openxmlformats.org/officeDocument/2006/math" xmlns:v="urn:schemas-microsoft-com:vml" xmlns:wp14="http://schemas.microsoft.com/office/word/2010/wordprocessingDrawing" xmlns:wp="http://schemas.openxmlformats.org/drawingml/2006/wordprocessingDrawing" xmlns:w10="urn:schemas-microsoft-com:office:word" xmlns:w="http://schemas.openxmlformats.org/wordprocessingml/2006/main" xmlns:w14="http://schemas.microsoft.com/office/word/2010/wordml" xmlns:w15="http://schemas.microsoft.com/office/word/2012/wordml" xmlns:wpg="http://schemas.microsoft.com/office/word/2010/wordprocessingGroup" xmlns:wpi="http://schemas.microsoft.com/office/word/2010/wordprocessingInk" xmlns:wne="http://schemas.microsoft.com/office/word/2006/wordml" xmlns:wps="http://schemas.microsoft.com/office/word/2010/wordprocessingShape" mc:Ignorable="w14 w15 wp14">
+<w:ftr xmlns:wpc="http://schemas.microsoft.com/office/word/2010/wordprocessingCanvas" xmlns:cx="http://schemas.microsoft.com/office/drawing/2014/chartex" xmlns:cx1="http://schemas.microsoft.com/office/drawing/2015/9/8/chartex" xmlns:cx2="http://schemas.microsoft.com/office/drawing/2015/10/21/chartex" xmlns:cx3="http://schemas.microsoft.com/office/drawing/2016/5/9/chartex" xmlns:cx4="http://schemas.microsoft.com/office/drawing/2016/5/10/chartex" xmlns:cx5="http://schemas.microsoft.com/office/drawing/2016/5/11/chartex" xmlns:cx6="http://schemas.microsoft.com/office/drawing/2016/5/12/chartex" xmlns:cx7="http://schemas.microsoft.com/office/drawing/2016/5/13/chartex" xmlns:cx8="http://schemas.microsoft.com/office/drawing/2016/5/14/chartex" xmlns:mc="http://schemas.openxmlformats.org/markup-compatibility/2006" xmlns:o="urn:schemas-microsoft-com:office:office" xmlns:r="http://schemas.openxmlformats.org/officeDocument/2006/relationships" xmlns:m="http://schemas.openxmlformats.org/officeDocument/2006/math" xmlns:v="urn:schemas-microsoft-com:vml" xmlns:wp14="http://schemas.microsoft.com/office/word/2010/wordprocessingDrawing" xmlns:wp="http://schemas.openxmlformats.org/drawingml/2006/wordprocessingDrawing" xmlns:w10="urn:schemas-microsoft-com:office:word" xmlns:w="http://schemas.openxmlformats.org/wordprocessingml/2006/main" xmlns:w14="http://schemas.microsoft.com/office/word/2010/wordml" xmlns:w15="http://schemas.microsoft.com/office/word/2012/wordml" xmlns:w16se="http://schemas.microsoft.com/office/word/2015/wordml/symex" xmlns:wpg="http://schemas.microsoft.com/office/word/2010/wordprocessingGroup" xmlns:wpi="http://schemas.microsoft.com/office/word/2010/wordprocessingInk" xmlns:wne="http://schemas.microsoft.com/office/word/2006/wordml" xmlns:wps="http://schemas.microsoft.com/office/word/2010/wordprocessingShape" mc:Ignorable="w14 w15 w16se wp14">
   <w:sdt>
     <w:sdtPr>
       <w:id w:val="-546295087"/>
@@ -2312,7 +2288,7 @@
 </file>
 
 <file path=word/footnotes.xml><?xml version="1.0" encoding="utf-8"?>
-<w:footnotes xmlns:wpc="http://schemas.microsoft.com/office/word/2010/wordprocessingCanvas" xmlns:mc="http://schemas.openxmlformats.org/markup-compatibility/2006" xmlns:o="urn:schemas-microsoft-com:office:office" xmlns:r="http://schemas.openxmlformats.org/officeDocument/2006/relationships" xmlns:m="http://schemas.openxmlformats.org/officeDocument/2006/math" xmlns:v="urn:schemas-microsoft-com:vml" xmlns:wp14="http://schemas.microsoft.com/office/word/2010/wordprocessingDrawing" xmlns:wp="http://schemas.openxmlformats.org/drawingml/2006/wordprocessingDrawing" xmlns:w10="urn:schemas-microsoft-com:office:word" xmlns:w="http://schemas.openxmlformats.org/wordprocessingml/2006/main" xmlns:w14="http://schemas.microsoft.com/office/word/2010/wordml" xmlns:w15="http://schemas.microsoft.com/office/word/2012/wordml" xmlns:wpg="http://schemas.microsoft.com/office/word/2010/wordprocessingGroup" xmlns:wpi="http://schemas.microsoft.com/office/word/2010/wordprocessingInk" xmlns:wne="http://schemas.microsoft.com/office/word/2006/wordml" xmlns:wps="http://schemas.microsoft.com/office/word/2010/wordprocessingShape" mc:Ignorable="w14 w15 wp14">
+<w:footnotes xmlns:wpc="http://schemas.microsoft.com/office/word/2010/wordprocessingCanvas" xmlns:cx="http://schemas.microsoft.com/office/drawing/2014/chartex" xmlns:cx1="http://schemas.microsoft.com/office/drawing/2015/9/8/chartex" xmlns:cx2="http://schemas.microsoft.com/office/drawing/2015/10/21/chartex" xmlns:cx3="http://schemas.microsoft.com/office/drawing/2016/5/9/chartex" xmlns:cx4="http://schemas.microsoft.com/office/drawing/2016/5/10/chartex" xmlns:cx5="http://schemas.microsoft.com/office/drawing/2016/5/11/chartex" xmlns:cx6="http://schemas.microsoft.com/office/drawing/2016/5/12/chartex" xmlns:cx7="http://schemas.microsoft.com/office/drawing/2016/5/13/chartex" xmlns:cx8="http://schemas.microsoft.com/office/drawing/2016/5/14/chartex" xmlns:mc="http://schemas.openxmlformats.org/markup-compatibility/2006" xmlns:o="urn:schemas-microsoft-com:office:office" xmlns:r="http://schemas.openxmlformats.org/officeDocument/2006/relationships" xmlns:m="http://schemas.openxmlformats.org/officeDocument/2006/math" xmlns:v="urn:schemas-microsoft-com:vml" xmlns:wp14="http://schemas.microsoft.com/office/word/2010/wordprocessingDrawing" xmlns:wp="http://schemas.openxmlformats.org/drawingml/2006/wordprocessingDrawing" xmlns:w10="urn:schemas-microsoft-com:office:word" xmlns:w="http://schemas.openxmlformats.org/wordprocessingml/2006/main" xmlns:w14="http://schemas.microsoft.com/office/word/2010/wordml" xmlns:w15="http://schemas.microsoft.com/office/word/2012/wordml" xmlns:w16se="http://schemas.microsoft.com/office/word/2015/wordml/symex" xmlns:wpg="http://schemas.microsoft.com/office/word/2010/wordprocessingGroup" xmlns:wpi="http://schemas.microsoft.com/office/word/2010/wordprocessingInk" xmlns:wne="http://schemas.microsoft.com/office/word/2006/wordml" xmlns:wps="http://schemas.microsoft.com/office/word/2010/wordprocessingShape" mc:Ignorable="w14 w15 w16se wp14">
   <w:footnote w:type="separator" w:id="-1">
     <w:p>
       <w:pPr>
@@ -2337,7 +2313,7 @@
 </file>
 
 <file path=word/numbering.xml><?xml version="1.0" encoding="utf-8"?>
-<w:numbering xmlns:wpc="http://schemas.microsoft.com/office/word/2010/wordprocessingCanvas" xmlns:mc="http://schemas.openxmlformats.org/markup-compatibility/2006" xmlns:o="urn:schemas-microsoft-com:office:office" xmlns:r="http://schemas.openxmlformats.org/officeDocument/2006/relationships" xmlns:m="http://schemas.openxmlformats.org/officeDocument/2006/math" xmlns:v="urn:schemas-microsoft-com:vml" xmlns:wp14="http://schemas.microsoft.com/office/word/2010/wordprocessingDrawing" xmlns:wp="http://schemas.openxmlformats.org/drawingml/2006/wordprocessingDrawing" xmlns:w10="urn:schemas-microsoft-com:office:word" xmlns:w="http://schemas.openxmlformats.org/wordprocessingml/2006/main" xmlns:w14="http://schemas.microsoft.com/office/word/2010/wordml" xmlns:w15="http://schemas.microsoft.com/office/word/2012/wordml" xmlns:wpg="http://schemas.microsoft.com/office/word/2010/wordprocessingGroup" xmlns:wpi="http://schemas.microsoft.com/office/word/2010/wordprocessingInk" xmlns:wne="http://schemas.microsoft.com/office/word/2006/wordml" xmlns:wps="http://schemas.microsoft.com/office/word/2010/wordprocessingShape" mc:Ignorable="w14 w15 wp14">
+<w:numbering xmlns:wpc="http://schemas.microsoft.com/office/word/2010/wordprocessingCanvas" xmlns:cx="http://schemas.microsoft.com/office/drawing/2014/chartex" xmlns:cx1="http://schemas.microsoft.com/office/drawing/2015/9/8/chartex" xmlns:cx2="http://schemas.microsoft.com/office/drawing/2015/10/21/chartex" xmlns:cx3="http://schemas.microsoft.com/office/drawing/2016/5/9/chartex" xmlns:cx4="http://schemas.microsoft.com/office/drawing/2016/5/10/chartex" xmlns:cx5="http://schemas.microsoft.com/office/drawing/2016/5/11/chartex" xmlns:cx6="http://schemas.microsoft.com/office/drawing/2016/5/12/chartex" xmlns:cx7="http://schemas.microsoft.com/office/drawing/2016/5/13/chartex" xmlns:cx8="http://schemas.microsoft.com/office/drawing/2016/5/14/chartex" xmlns:mc="http://schemas.openxmlformats.org/markup-compatibility/2006" xmlns:o="urn:schemas-microsoft-com:office:office" xmlns:r="http://schemas.openxmlformats.org/officeDocument/2006/relationships" xmlns:m="http://schemas.openxmlformats.org/officeDocument/2006/math" xmlns:v="urn:schemas-microsoft-com:vml" xmlns:wp14="http://schemas.microsoft.com/office/word/2010/wordprocessingDrawing" xmlns:wp="http://schemas.openxmlformats.org/drawingml/2006/wordprocessingDrawing" xmlns:w10="urn:schemas-microsoft-com:office:word" xmlns:w="http://schemas.openxmlformats.org/wordprocessingml/2006/main" xmlns:w14="http://schemas.microsoft.com/office/word/2010/wordml" xmlns:w15="http://schemas.microsoft.com/office/word/2012/wordml" xmlns:w16se="http://schemas.microsoft.com/office/word/2015/wordml/symex" xmlns:wpg="http://schemas.microsoft.com/office/word/2010/wordprocessingGroup" xmlns:wpi="http://schemas.microsoft.com/office/word/2010/wordprocessingInk" xmlns:wne="http://schemas.microsoft.com/office/word/2006/wordml" xmlns:wps="http://schemas.microsoft.com/office/word/2010/wordprocessingShape" mc:Ignorable="w14 w15 w16se wp14">
   <w:numPicBullet w:numPicBulletId="0">
     <w:pict>
       <v:shapetype id="_x0000_t75" coordsize="21600,21600" o:spt="75" o:preferrelative="t" path="m@4@5l@4@11@9@11@9@5xe" filled="f" stroked="f">
@@ -2359,12 +2335,12 @@
         <v:path o:extrusionok="f" gradientshapeok="t" o:connecttype="rect"/>
         <o:lock v:ext="edit" aspectratio="t"/>
       </v:shapetype>
-      <v:shape id="_x0000_i1038" type="#_x0000_t75" style="width:11.25pt;height:11.25pt" o:bullet="t">
+      <v:shape id="_x0000_i1027" type="#_x0000_t75" style="width:11.25pt;height:11.25pt" o:bullet="t">
         <v:imagedata r:id="rId1" o:title=""/>
       </v:shape>
     </w:pict>
   </w:numPicBullet>
-  <w:abstractNum w:abstractNumId="0">
+  <w:abstractNum w:abstractNumId="0" w15:restartNumberingAfterBreak="0">
     <w:nsid w:val="094F4D1C"/>
     <w:multiLevelType w:val="multilevel"/>
     <w:tmpl w:val="E542B5EA"/>
@@ -2513,7 +2489,7 @@
       </w:rPr>
     </w:lvl>
   </w:abstractNum>
-  <w:abstractNum w:abstractNumId="1">
+  <w:abstractNum w:abstractNumId="1" w15:restartNumberingAfterBreak="0">
     <w:nsid w:val="0A993338"/>
     <w:multiLevelType w:val="multilevel"/>
     <w:tmpl w:val="3D46F258"/>
@@ -2662,7 +2638,7 @@
       </w:rPr>
     </w:lvl>
   </w:abstractNum>
-  <w:abstractNum w:abstractNumId="2">
+  <w:abstractNum w:abstractNumId="2" w15:restartNumberingAfterBreak="0">
     <w:nsid w:val="12F62AF7"/>
     <w:multiLevelType w:val="multilevel"/>
     <w:tmpl w:val="19309DEE"/>
@@ -2811,7 +2787,7 @@
       </w:rPr>
     </w:lvl>
   </w:abstractNum>
-  <w:abstractNum w:abstractNumId="3">
+  <w:abstractNum w:abstractNumId="3" w15:restartNumberingAfterBreak="0">
     <w:nsid w:val="15517742"/>
     <w:multiLevelType w:val="multilevel"/>
     <w:tmpl w:val="D23E519A"/>
@@ -2960,7 +2936,7 @@
       </w:rPr>
     </w:lvl>
   </w:abstractNum>
-  <w:abstractNum w:abstractNumId="4">
+  <w:abstractNum w:abstractNumId="4" w15:restartNumberingAfterBreak="0">
     <w:nsid w:val="35942CA8"/>
     <w:multiLevelType w:val="multilevel"/>
     <w:tmpl w:val="4D925B2A"/>
@@ -3109,7 +3085,7 @@
       </w:rPr>
     </w:lvl>
   </w:abstractNum>
-  <w:abstractNum w:abstractNumId="5">
+  <w:abstractNum w:abstractNumId="5" w15:restartNumberingAfterBreak="0">
     <w:nsid w:val="41396921"/>
     <w:multiLevelType w:val="multilevel"/>
     <w:tmpl w:val="D9202F2A"/>
@@ -3258,7 +3234,7 @@
       </w:rPr>
     </w:lvl>
   </w:abstractNum>
-  <w:abstractNum w:abstractNumId="6">
+  <w:abstractNum w:abstractNumId="6" w15:restartNumberingAfterBreak="0">
     <w:nsid w:val="57F047B3"/>
     <w:multiLevelType w:val="hybridMultilevel"/>
     <w:tmpl w:val="D15C65A6"/>
@@ -3371,7 +3347,7 @@
       </w:rPr>
     </w:lvl>
   </w:abstractNum>
-  <w:abstractNum w:abstractNumId="7">
+  <w:abstractNum w:abstractNumId="7" w15:restartNumberingAfterBreak="0">
     <w:nsid w:val="5AA40DAB"/>
     <w:multiLevelType w:val="multilevel"/>
     <w:tmpl w:val="24621940"/>
@@ -3520,7 +3496,7 @@
       </w:rPr>
     </w:lvl>
   </w:abstractNum>
-  <w:abstractNum w:abstractNumId="8">
+  <w:abstractNum w:abstractNumId="8" w15:restartNumberingAfterBreak="0">
     <w:nsid w:val="5DCD3CAB"/>
     <w:multiLevelType w:val="multilevel"/>
     <w:tmpl w:val="5A748866"/>
@@ -3700,7 +3676,7 @@
 </file>
 
 <file path=word/styles.xml><?xml version="1.0" encoding="utf-8"?>
-<w:styles xmlns:mc="http://schemas.openxmlformats.org/markup-compatibility/2006" xmlns:r="http://schemas.openxmlformats.org/officeDocument/2006/relationships" xmlns:w="http://schemas.openxmlformats.org/wordprocessingml/2006/main" xmlns:w14="http://schemas.microsoft.com/office/word/2010/wordml" xmlns:w15="http://schemas.microsoft.com/office/word/2012/wordml" mc:Ignorable="w14 w15">
+<w:styles xmlns:mc="http://schemas.openxmlformats.org/markup-compatibility/2006" xmlns:r="http://schemas.openxmlformats.org/officeDocument/2006/relationships" xmlns:w="http://schemas.openxmlformats.org/wordprocessingml/2006/main" xmlns:w14="http://schemas.microsoft.com/office/word/2010/wordml" xmlns:w15="http://schemas.microsoft.com/office/word/2012/wordml" xmlns:w16se="http://schemas.microsoft.com/office/word/2015/wordml/symex" mc:Ignorable="w14 w15 w16se">
   <w:docDefaults>
     <w:rPrDefault>
       <w:rPr>
@@ -3710,7 +3686,7 @@
     </w:rPrDefault>
     <w:pPrDefault/>
   </w:docDefaults>
-  <w:latentStyles w:defLockedState="0" w:defUIPriority="0" w:defSemiHidden="0" w:defUnhideWhenUsed="0" w:defQFormat="0" w:count="371">
+  <w:latentStyles w:defLockedState="0" w:defUIPriority="0" w:defSemiHidden="0" w:defUnhideWhenUsed="0" w:defQFormat="0" w:count="374">
     <w:lsdException w:name="Normal" w:qFormat="1"/>
     <w:lsdException w:name="heading 1" w:qFormat="1"/>
     <w:lsdException w:name="heading 2" w:qFormat="1"/>
@@ -3727,7 +3703,11 @@
     <w:lsdException w:name="Subtitle" w:qFormat="1"/>
     <w:lsdException w:name="Strong" w:qFormat="1"/>
     <w:lsdException w:name="Emphasis" w:qFormat="1"/>
+    <w:lsdException w:name="HTML Sample" w:semiHidden="1" w:unhideWhenUsed="1"/>
     <w:lsdException w:name="Normal Table" w:semiHidden="1" w:unhideWhenUsed="1"/>
+    <w:lsdException w:name="Outline List 1" w:semiHidden="1" w:unhideWhenUsed="1"/>
+    <w:lsdException w:name="Outline List 2" w:semiHidden="1" w:unhideWhenUsed="1"/>
+    <w:lsdException w:name="Outline List 3" w:semiHidden="1" w:unhideWhenUsed="1"/>
     <w:lsdException w:name="Table Simple 1" w:semiHidden="1" w:unhideWhenUsed="1"/>
     <w:lsdException w:name="Table Simple 2" w:semiHidden="1" w:unhideWhenUsed="1"/>
     <w:lsdException w:name="Table Simple 3" w:semiHidden="1" w:unhideWhenUsed="1"/>
@@ -3987,6 +3967,9 @@
     <w:lsdException w:name="List Table 5 Dark Accent 6" w:uiPriority="50"/>
     <w:lsdException w:name="List Table 6 Colorful Accent 6" w:uiPriority="51"/>
     <w:lsdException w:name="List Table 7 Colorful Accent 6" w:uiPriority="52"/>
+    <w:lsdException w:name="Mention" w:semiHidden="1" w:uiPriority="99" w:unhideWhenUsed="1"/>
+    <w:lsdException w:name="Smart Hyperlink" w:semiHidden="1" w:uiPriority="99" w:unhideWhenUsed="1"/>
+    <w:lsdException w:name="Hashtag" w:semiHidden="1" w:uiPriority="99" w:unhideWhenUsed="1"/>
   </w:latentStyles>
   <w:style w:type="paragraph" w:default="1" w:styleId="Normal">
     <w:name w:val="Normal"/>
@@ -4151,7 +4134,6 @@
       <w:lang w:val="en-US" w:eastAsia="en-US"/>
     </w:rPr>
     <w:tblPr>
-      <w:tblInd w:w="0" w:type="dxa"/>
       <w:tblBorders>
         <w:top w:val="single" w:sz="4" w:space="0" w:color="auto"/>
         <w:left w:val="single" w:sz="4" w:space="0" w:color="auto"/>
@@ -4160,12 +4142,6 @@
         <w:insideH w:val="single" w:sz="4" w:space="0" w:color="auto"/>
         <w:insideV w:val="single" w:sz="4" w:space="0" w:color="auto"/>
       </w:tblBorders>
-      <w:tblCellMar>
-        <w:top w:w="0" w:type="dxa"/>
-        <w:left w:w="108" w:type="dxa"/>
-        <w:bottom w:w="0" w:type="dxa"/>
-        <w:right w:w="108" w:type="dxa"/>
-      </w:tblCellMar>
     </w:tblPr>
   </w:style>
   <w:style w:type="character" w:customStyle="1" w:styleId="UntertitelProfil">
@@ -4252,6 +4228,18 @@
       <w:rFonts w:asciiTheme="minorHAnsi" w:hAnsiTheme="minorHAnsi"/>
       <w:sz w:val="24"/>
       <w:szCs w:val="24"/>
+    </w:rPr>
+  </w:style>
+  <w:style w:type="character" w:styleId="Mention">
+    <w:name w:val="Mention"/>
+    <w:basedOn w:val="DefaultParagraphFont"/>
+    <w:uiPriority w:val="99"/>
+    <w:semiHidden/>
+    <w:unhideWhenUsed/>
+    <w:rsid w:val="00901765"/>
+    <w:rPr>
+      <w:color w:val="2B579A"/>
+      <w:shd w:val="clear" w:color="auto" w:fill="E6E6E6"/>
     </w:rPr>
   </w:style>
 </w:styles>

</xml_diff>